<commit_message>
nmv 25 11 2023
</commit_message>
<xml_diff>
--- a/TS-Padam/TS-3.4/TS 3.4 Malayalam Pada Paatam Corrections.docx
+++ b/TS-Padam/TS-3.4/TS 3.4 Malayalam Pada Paatam Corrections.docx
@@ -562,6 +562,366 @@
                 <w:lang w:val="it-IT"/>
               </w:rPr>
               <w:t>p</w:t>
+            </w:r>
+          </w:p>
+        </w:tc>
+      </w:tr>
+      <w:tr>
+        <w:trPr>
+          <w:trHeight w:val="1073"/>
+        </w:trPr>
+        <w:tc>
+          <w:tcPr>
+            <w:tcW w:w="3256" w:type="dxa"/>
+            <w:shd w:val="clear" w:color="auto" w:fill="auto"/>
+          </w:tcPr>
+          <w:p>
+            <w:pPr>
+              <w:spacing w:before="0" w:line="240" w:lineRule="auto"/>
+              <w:rPr>
+                <w:b/>
+                <w:bCs/>
+                <w:sz w:val="28"/>
+                <w:szCs w:val="28"/>
+              </w:rPr>
+            </w:pPr>
+            <w:r>
+              <w:rPr>
+                <w:b/>
+                <w:bCs/>
+                <w:sz w:val="28"/>
+                <w:szCs w:val="28"/>
+              </w:rPr>
+              <w:t>TS 3.4.</w:t>
+            </w:r>
+            <w:r>
+              <w:rPr>
+                <w:b/>
+                <w:bCs/>
+                <w:sz w:val="28"/>
+                <w:szCs w:val="28"/>
+              </w:rPr>
+              <w:t>3.8</w:t>
+            </w:r>
+            <w:r>
+              <w:rPr>
+                <w:b/>
+                <w:bCs/>
+                <w:sz w:val="28"/>
+                <w:szCs w:val="28"/>
+              </w:rPr>
+              <w:t xml:space="preserve"> - Padam</w:t>
+            </w:r>
+          </w:p>
+          <w:p>
+            <w:pPr>
+              <w:spacing w:before="0" w:line="240" w:lineRule="auto"/>
+              <w:rPr>
+                <w:b/>
+                <w:bCs/>
+                <w:sz w:val="28"/>
+                <w:szCs w:val="28"/>
+              </w:rPr>
+            </w:pPr>
+            <w:r>
+              <w:rPr>
+                <w:b/>
+                <w:bCs/>
+                <w:sz w:val="28"/>
+                <w:szCs w:val="28"/>
+              </w:rPr>
+              <w:t xml:space="preserve">Padam No. – </w:t>
+            </w:r>
+            <w:r>
+              <w:rPr>
+                <w:b/>
+                <w:bCs/>
+                <w:sz w:val="28"/>
+                <w:szCs w:val="28"/>
+              </w:rPr>
+              <w:t>24</w:t>
+            </w:r>
+          </w:p>
+          <w:p>
+            <w:pPr>
+              <w:spacing w:before="0" w:line="240" w:lineRule="auto"/>
+              <w:rPr>
+                <w:b/>
+                <w:bCs/>
+                <w:sz w:val="28"/>
+                <w:szCs w:val="28"/>
+              </w:rPr>
+            </w:pPr>
+            <w:r>
+              <w:rPr>
+                <w:b/>
+                <w:bCs/>
+                <w:sz w:val="28"/>
+                <w:szCs w:val="28"/>
+              </w:rPr>
+              <w:t xml:space="preserve">Panchaati No. - </w:t>
+            </w:r>
+            <w:r>
+              <w:rPr>
+                <w:b/>
+                <w:bCs/>
+                <w:sz w:val="28"/>
+                <w:szCs w:val="28"/>
+              </w:rPr>
+              <w:t>14</w:t>
+            </w:r>
+          </w:p>
+        </w:tc>
+        <w:tc>
+          <w:tcPr>
+            <w:tcW w:w="4848" w:type="dxa"/>
+            <w:shd w:val="clear" w:color="auto" w:fill="auto"/>
+          </w:tcPr>
+          <w:p>
+            <w:pPr>
+              <w:widowControl w:val="0"/>
+              <w:autoSpaceDE w:val="0"/>
+              <w:autoSpaceDN w:val="0"/>
+              <w:adjustRightInd w:val="0"/>
+              <w:spacing w:before="0" w:line="240" w:lineRule="auto"/>
+              <w:rPr>
+                <w:rFonts w:ascii="BRH Malayalam Extra" w:hAnsi="BRH Malayalam Extra" w:cs="BRH Malayalam Extra"/>
+                <w:color w:val="000000"/>
+                <w:sz w:val="40"/>
+                <w:szCs w:val="40"/>
+              </w:rPr>
+            </w:pPr>
+            <w:r>
+              <w:rPr>
+                <w:rFonts w:ascii="BRH Malayalam Extra" w:hAnsi="BRH Malayalam Extra" w:cs="BRH Malayalam Extra"/>
+                <w:sz w:val="40"/>
+                <w:szCs w:val="40"/>
+                <w:lang w:val="it-IT"/>
+              </w:rPr>
+              <w:t>G</w:t>
+            </w:r>
+            <w:r>
+              <w:rPr>
+                <w:rFonts w:ascii="BRH Malayalam Extra" w:hAnsi="BRH Malayalam Extra" w:cs="BRH Malayalam Extra"/>
+                <w:sz w:val="34"/>
+                <w:szCs w:val="40"/>
+                <w:lang w:val="it-IT"/>
+              </w:rPr>
+              <w:t>–</w:t>
+            </w:r>
+            <w:r>
+              <w:rPr>
+                <w:rFonts w:ascii="BRH Malayalam Extra" w:hAnsi="BRH Malayalam Extra" w:cs="BRH Malayalam Extra"/>
+                <w:sz w:val="40"/>
+                <w:szCs w:val="40"/>
+                <w:lang w:val="it-IT"/>
+              </w:rPr>
+              <w:t>p | B</w:t>
+            </w:r>
+            <w:r>
+              <w:rPr>
+                <w:rFonts w:ascii="BRH Malayalam Extra" w:hAnsi="BRH Malayalam Extra" w:cs="BRH Malayalam Extra"/>
+                <w:sz w:val="34"/>
+                <w:szCs w:val="40"/>
+                <w:lang w:val="it-IT"/>
+              </w:rPr>
+              <w:t>–</w:t>
+            </w:r>
+            <w:r>
+              <w:rPr>
+                <w:rFonts w:ascii="BRH Malayalam Extra" w:hAnsi="BRH Malayalam Extra" w:cs="BRH Malayalam Extra"/>
+                <w:sz w:val="40"/>
+                <w:szCs w:val="40"/>
+                <w:lang w:val="it-IT"/>
+              </w:rPr>
+              <w:t>Ã</w:t>
+            </w:r>
+            <w:r>
+              <w:rPr>
+                <w:rFonts w:ascii="BRH Malayalam Extra" w:hAnsi="BRH Malayalam Extra" w:cs="BRH Malayalam Extra"/>
+                <w:sz w:val="40"/>
+                <w:szCs w:val="40"/>
+                <w:highlight w:val="yellow"/>
+                <w:lang w:val="it-IT"/>
+              </w:rPr>
+              <w:t>©</w:t>
+            </w:r>
+            <w:r>
+              <w:rPr>
+                <w:rFonts w:ascii="BRH Malayalam Extra" w:hAnsi="BRH Malayalam Extra" w:cs="BRH Malayalam Extra"/>
+                <w:sz w:val="40"/>
+                <w:szCs w:val="40"/>
+                <w:lang w:val="it-IT"/>
+              </w:rPr>
+              <w:t xml:space="preserve"> | c</w:t>
+            </w:r>
+            <w:r>
+              <w:rPr>
+                <w:rFonts w:ascii="BRH Malayalam Extra" w:hAnsi="BRH Malayalam Extra" w:cs="BRH Malayalam Extra"/>
+                <w:sz w:val="34"/>
+                <w:szCs w:val="40"/>
+                <w:lang w:val="it-IT"/>
+              </w:rPr>
+              <w:t>–</w:t>
+            </w:r>
+            <w:r>
+              <w:rPr>
+                <w:rFonts w:ascii="BRH Malayalam Extra" w:hAnsi="BRH Malayalam Extra" w:cs="BRH Malayalam Extra"/>
+                <w:sz w:val="40"/>
+                <w:szCs w:val="40"/>
+                <w:lang w:val="it-IT"/>
+              </w:rPr>
+              <w:t>¥À</w:t>
+            </w:r>
+            <w:r>
+              <w:rPr>
+                <w:rFonts w:ascii="BRH Malayalam Extra" w:hAnsi="BRH Malayalam Extra" w:cs="BRH Malayalam Extra"/>
+                <w:sz w:val="34"/>
+                <w:szCs w:val="40"/>
+                <w:lang w:val="it-IT"/>
+              </w:rPr>
+              <w:t>–</w:t>
+            </w:r>
+            <w:r>
+              <w:rPr>
+                <w:rFonts w:ascii="BRH Malayalam Extra" w:hAnsi="BRH Malayalam Extra" w:cs="BRH Malayalam Extra"/>
+                <w:sz w:val="40"/>
+                <w:szCs w:val="40"/>
+                <w:lang w:val="it-IT"/>
+              </w:rPr>
+              <w:t xml:space="preserve"> |</w:t>
+            </w:r>
+          </w:p>
+        </w:tc>
+        <w:tc>
+          <w:tcPr>
+            <w:tcW w:w="5528" w:type="dxa"/>
+            <w:shd w:val="clear" w:color="auto" w:fill="auto"/>
+          </w:tcPr>
+          <w:p>
+            <w:pPr>
+              <w:widowControl w:val="0"/>
+              <w:autoSpaceDE w:val="0"/>
+              <w:autoSpaceDN w:val="0"/>
+              <w:adjustRightInd w:val="0"/>
+              <w:spacing w:before="0" w:line="240" w:lineRule="auto"/>
+              <w:rPr>
+                <w:rFonts w:ascii="BRH Malayalam Extra" w:hAnsi="BRH Malayalam Extra" w:cs="BRH Malayalam Extra"/>
+                <w:color w:val="000000"/>
+                <w:sz w:val="40"/>
+                <w:szCs w:val="40"/>
+              </w:rPr>
+            </w:pPr>
+            <w:r>
+              <w:rPr>
+                <w:rFonts w:ascii="BRH Malayalam Extra" w:hAnsi="BRH Malayalam Extra" w:cs="BRH Malayalam Extra"/>
+                <w:sz w:val="40"/>
+                <w:szCs w:val="40"/>
+                <w:lang w:val="it-IT"/>
+              </w:rPr>
+              <w:t>G</w:t>
+            </w:r>
+            <w:r>
+              <w:rPr>
+                <w:rFonts w:ascii="BRH Malayalam Extra" w:hAnsi="BRH Malayalam Extra" w:cs="BRH Malayalam Extra"/>
+                <w:sz w:val="34"/>
+                <w:szCs w:val="40"/>
+                <w:lang w:val="it-IT"/>
+              </w:rPr>
+              <w:t>–</w:t>
+            </w:r>
+            <w:r>
+              <w:rPr>
+                <w:rFonts w:ascii="BRH Malayalam Extra" w:hAnsi="BRH Malayalam Extra" w:cs="BRH Malayalam Extra"/>
+                <w:sz w:val="40"/>
+                <w:szCs w:val="40"/>
+                <w:lang w:val="it-IT"/>
+              </w:rPr>
+              <w:t>p | B</w:t>
+            </w:r>
+            <w:r>
+              <w:rPr>
+                <w:rFonts w:ascii="BRH Malayalam Extra" w:hAnsi="BRH Malayalam Extra" w:cs="BRH Malayalam Extra"/>
+                <w:sz w:val="34"/>
+                <w:szCs w:val="40"/>
+                <w:lang w:val="it-IT"/>
+              </w:rPr>
+              <w:t>–</w:t>
+            </w:r>
+            <w:r>
+              <w:rPr>
+                <w:rFonts w:ascii="BRH Malayalam Extra" w:hAnsi="BRH Malayalam Extra" w:cs="BRH Malayalam Extra"/>
+                <w:sz w:val="40"/>
+                <w:szCs w:val="40"/>
+                <w:lang w:val="it-IT"/>
+              </w:rPr>
+              <w:t>Ã</w:t>
+            </w:r>
+            <w:r>
+              <w:rPr>
+                <w:rFonts w:ascii="BRH Malayalam" w:hAnsi="BRH Malayalam" w:cs="BRH Malayalam"/>
+                <w:color w:val="000000"/>
+                <w:sz w:val="40"/>
+                <w:szCs w:val="40"/>
+                <w:highlight w:val="green"/>
+                <w:lang w:val="it-IT" w:bidi="hi-IN"/>
+              </w:rPr>
+              <w:t>Ë§</w:t>
+            </w:r>
+            <w:r>
+              <w:rPr>
+                <w:rFonts w:ascii="BRH Malayalam" w:hAnsi="BRH Malayalam" w:cs="BRH Malayalam"/>
+                <w:color w:val="000000"/>
+                <w:sz w:val="40"/>
+                <w:szCs w:val="40"/>
+                <w:lang w:val="it-IT" w:bidi="hi-IN"/>
+              </w:rPr>
+              <w:t xml:space="preserve"> </w:t>
+            </w:r>
+            <w:r>
+              <w:rPr>
+                <w:rFonts w:ascii="BRH Malayalam Extra" w:hAnsi="BRH Malayalam Extra" w:cs="BRH Malayalam Extra"/>
+                <w:sz w:val="40"/>
+                <w:szCs w:val="40"/>
+                <w:lang w:val="it-IT"/>
+              </w:rPr>
+              <w:t>| c</w:t>
+            </w:r>
+            <w:r>
+              <w:rPr>
+                <w:rFonts w:ascii="BRH Malayalam Extra" w:hAnsi="BRH Malayalam Extra" w:cs="BRH Malayalam Extra"/>
+                <w:sz w:val="34"/>
+                <w:szCs w:val="40"/>
+                <w:lang w:val="it-IT"/>
+              </w:rPr>
+              <w:t>–</w:t>
+            </w:r>
+            <w:r>
+              <w:rPr>
+                <w:rFonts w:ascii="BRH Malayalam Extra" w:hAnsi="BRH Malayalam Extra" w:cs="BRH Malayalam Extra"/>
+                <w:sz w:val="40"/>
+                <w:szCs w:val="40"/>
+                <w:lang w:val="it-IT"/>
+              </w:rPr>
+              <w:t>¥À</w:t>
+            </w:r>
+            <w:r>
+              <w:rPr>
+                <w:rFonts w:ascii="BRH Malayalam Extra" w:hAnsi="BRH Malayalam Extra" w:cs="BRH Malayalam Extra"/>
+                <w:sz w:val="34"/>
+                <w:szCs w:val="40"/>
+                <w:lang w:val="it-IT"/>
+              </w:rPr>
+              <w:t>–</w:t>
+            </w:r>
+            <w:r>
+              <w:rPr>
+                <w:rFonts w:ascii="BRH Malayalam Extra" w:hAnsi="BRH Malayalam Extra" w:cs="BRH Malayalam Extra"/>
+                <w:sz w:val="40"/>
+                <w:szCs w:val="40"/>
+                <w:lang w:val="it-IT"/>
+              </w:rPr>
+              <w:t xml:space="preserve"> |</w:t>
             </w:r>
           </w:p>
         </w:tc>
@@ -1093,6 +1453,7 @@
                 <w:sz w:val="32"/>
                 <w:szCs w:val="32"/>
               </w:rPr>
+              <w:lastRenderedPageBreak/>
               <w:t>Reference</w:t>
             </w:r>
           </w:p>
@@ -1120,6 +1481,7 @@
                 <w:sz w:val="32"/>
                 <w:szCs w:val="32"/>
               </w:rPr>
+              <w:lastRenderedPageBreak/>
               <w:t>As Printed</w:t>
             </w:r>
           </w:p>
@@ -1178,7 +1540,6 @@
                 <w:sz w:val="28"/>
                 <w:szCs w:val="28"/>
               </w:rPr>
-              <w:lastRenderedPageBreak/>
               <w:t>TS 3.4.</w:t>
             </w:r>
             <w:r>
@@ -2888,6 +3249,7 @@
                 <w:sz w:val="32"/>
                 <w:szCs w:val="32"/>
               </w:rPr>
+              <w:lastRenderedPageBreak/>
               <w:t>Section, Paragraph</w:t>
             </w:r>
           </w:p>
@@ -2909,7 +3271,6 @@
                 <w:sz w:val="32"/>
                 <w:szCs w:val="32"/>
               </w:rPr>
-              <w:lastRenderedPageBreak/>
               <w:t>Reference</w:t>
             </w:r>
           </w:p>
@@ -2937,7 +3298,6 @@
                 <w:sz w:val="32"/>
                 <w:szCs w:val="32"/>
               </w:rPr>
-              <w:lastRenderedPageBreak/>
               <w:t>As Printed</w:t>
             </w:r>
           </w:p>
@@ -4848,6 +5208,7 @@
                 <w:sz w:val="28"/>
                 <w:szCs w:val="28"/>
               </w:rPr>
+              <w:lastRenderedPageBreak/>
               <w:t>TS 3.4.</w:t>
             </w:r>
             <w:r>
@@ -4909,7 +5270,6 @@
                 <w:sz w:val="28"/>
                 <w:szCs w:val="28"/>
               </w:rPr>
-              <w:lastRenderedPageBreak/>
               <w:t>Panchaati No. - 39</w:t>
             </w:r>
           </w:p>
@@ -4936,7 +5296,6 @@
                 <w:sz w:val="40"/>
                 <w:szCs w:val="40"/>
               </w:rPr>
-              <w:lastRenderedPageBreak/>
               <w:t>jb—p</w:t>
             </w:r>
             <w:r>
@@ -5074,7 +5433,6 @@
                 <w:b/>
                 <w:bCs/>
               </w:rPr>
-              <w:lastRenderedPageBreak/>
               <w:t>(better</w:t>
             </w:r>
             <w:r>
@@ -5120,7 +5478,6 @@
                 <w:sz w:val="28"/>
                 <w:szCs w:val="28"/>
               </w:rPr>
-              <w:lastRenderedPageBreak/>
               <w:t>TS 3.4.</w:t>
             </w:r>
             <w:r>
@@ -6528,6 +6885,7 @@
                 <w:sz w:val="40"/>
                 <w:szCs w:val="40"/>
               </w:rPr>
+              <w:lastRenderedPageBreak/>
               <w:t>G</w:t>
             </w:r>
             <w:r>
@@ -6755,7 +7113,6 @@
                 <w:szCs w:val="32"/>
                 <w:lang w:eastAsia="en-IN" w:bidi="ml-IN"/>
               </w:rPr>
-              <w:lastRenderedPageBreak/>
               <w:t>TS 3.4.7.2</w:t>
             </w:r>
             <w:r>

</xml_diff>